<commit_message>
add report for design documentation
</commit_message>
<xml_diff>
--- a/project1/Report.docx
+++ b/project1/Report.docx
@@ -29,6 +29,54 @@
           <w:rFonts w:ascii="Times New Roman" w:eastAsia="Times New Roman" w:hAnsi="Times New Roman" w:cs="Times New Roman"/>
         </w:rPr>
       </w:pPr>
+      <w:r>
+        <w:rPr>
+          <w:rFonts w:ascii="Roboto" w:eastAsia="Times New Roman" w:hAnsi="Roboto" w:cs="Times New Roman"/>
+          <w:color w:val="484848"/>
+          <w:sz w:val="21"/>
+          <w:szCs w:val="21"/>
+          <w:shd w:val="clear" w:color="auto" w:fill="FFFFFF"/>
+        </w:rPr>
+        <w:t xml:space="preserve">The general overview of the system gives a </w:t>
+      </w:r>
+      <w:r>
+        <w:rPr>
+          <w:rFonts w:ascii="Roboto" w:eastAsia="Times New Roman" w:hAnsi="Roboto" w:cs="Times New Roman"/>
+          <w:color w:val="484848"/>
+          <w:sz w:val="21"/>
+          <w:szCs w:val="21"/>
+          <w:shd w:val="clear" w:color="auto" w:fill="FFFFFF"/>
+        </w:rPr>
+        <w:t>high-level</w:t>
+      </w:r>
+      <w:r>
+        <w:rPr>
+          <w:rFonts w:ascii="Roboto" w:eastAsia="Times New Roman" w:hAnsi="Roboto" w:cs="Times New Roman"/>
+          <w:color w:val="484848"/>
+          <w:sz w:val="21"/>
+          <w:szCs w:val="21"/>
+          <w:shd w:val="clear" w:color="auto" w:fill="FFFFFF"/>
+        </w:rPr>
+        <w:t xml:space="preserve"> introduction and may include a diagram showing the flow of data between different components; this can be useful for both users and developers of your application. </w:t>
+      </w:r>
+    </w:p>
+    <w:p>
+      <w:pPr>
+        <w:rPr>
+          <w:rFonts w:ascii="Roboto" w:eastAsia="Times New Roman" w:hAnsi="Roboto" w:cs="Times New Roman"/>
+          <w:color w:val="484848"/>
+          <w:sz w:val="21"/>
+          <w:szCs w:val="21"/>
+          <w:shd w:val="clear" w:color="auto" w:fill="FFFFFF"/>
+        </w:rPr>
+      </w:pPr>
+    </w:p>
+    <w:p>
+      <w:pPr>
+        <w:rPr>
+          <w:rFonts w:ascii="Times New Roman" w:eastAsia="Times New Roman" w:hAnsi="Times New Roman" w:cs="Times New Roman"/>
+        </w:rPr>
+      </w:pPr>
     </w:p>
     <w:p>
       <w:pPr>
@@ -54,18 +102,50 @@
     <w:p>
       <w:pPr>
         <w:rPr>
-          <w:rFonts w:ascii="Roboto" w:eastAsia="Times New Roman" w:hAnsi="Roboto" w:cs="Times New Roman"/>
-          <w:color w:val="484848"/>
-          <w:sz w:val="21"/>
-          <w:szCs w:val="21"/>
-          <w:shd w:val="clear" w:color="auto" w:fill="FFFFFF"/>
-        </w:rPr>
-      </w:pPr>
-    </w:p>
-    <w:p>
-      <w:pPr>
-        <w:rPr>
           <w:rFonts w:ascii="Times New Roman" w:eastAsia="Times New Roman" w:hAnsi="Times New Roman" w:cs="Times New Roman"/>
+        </w:rPr>
+      </w:pPr>
+      <w:r>
+        <w:rPr>
+          <w:rFonts w:ascii="Roboto" w:eastAsia="Times New Roman" w:hAnsi="Roboto" w:cs="Times New Roman"/>
+          <w:color w:val="484848"/>
+          <w:sz w:val="21"/>
+          <w:szCs w:val="21"/>
+          <w:shd w:val="clear" w:color="auto" w:fill="FFFFFF"/>
+        </w:rPr>
+        <w:t>The detailed design of your software should describe the responsibility and interface of each primary function or class (not secondary utility functions/classes) and the structure and relationships among them.</w:t>
+      </w:r>
+    </w:p>
+    <w:p>
+      <w:pPr>
+        <w:rPr>
+          <w:rFonts w:ascii="Roboto" w:eastAsia="Times New Roman" w:hAnsi="Roboto" w:cs="Times New Roman"/>
+          <w:color w:val="484848"/>
+          <w:sz w:val="21"/>
+          <w:szCs w:val="21"/>
+          <w:shd w:val="clear" w:color="auto" w:fill="FFFFFF"/>
+        </w:rPr>
+      </w:pPr>
+    </w:p>
+    <w:p>
+      <w:pPr>
+        <w:rPr>
+          <w:rFonts w:ascii="Roboto" w:eastAsia="Times New Roman" w:hAnsi="Roboto" w:cs="Times New Roman"/>
+          <w:color w:val="484848"/>
+          <w:sz w:val="21"/>
+          <w:szCs w:val="21"/>
+          <w:shd w:val="clear" w:color="auto" w:fill="FFFFFF"/>
+        </w:rPr>
+      </w:pPr>
+    </w:p>
+    <w:p>
+      <w:pPr>
+        <w:rPr>
+          <w:rFonts w:ascii="Roboto" w:eastAsia="Times New Roman" w:hAnsi="Roboto" w:cs="Times New Roman"/>
+          <w:color w:val="484848"/>
+          <w:sz w:val="21"/>
+          <w:szCs w:val="21"/>
+          <w:shd w:val="clear" w:color="auto" w:fill="FFFFFF"/>
         </w:rPr>
       </w:pPr>
       <w:r>
@@ -85,11 +165,39 @@
           <w:rFonts w:ascii="Times New Roman" w:eastAsia="Times New Roman" w:hAnsi="Times New Roman" w:cs="Times New Roman"/>
         </w:rPr>
       </w:pPr>
+      <w:r>
+        <w:rPr>
+          <w:rFonts w:ascii="Roboto" w:eastAsia="Times New Roman" w:hAnsi="Roboto" w:cs="Times New Roman"/>
+          <w:color w:val="484848"/>
+          <w:sz w:val="21"/>
+          <w:szCs w:val="21"/>
+          <w:shd w:val="clear" w:color="auto" w:fill="FFFFFF"/>
+        </w:rPr>
+        <w:t>The testing strategy discusses your general strategy for testing, with the scenarios being tested, the coverage of your test cases and (if applicable) some statistics on the number of bugs found and the nature of those bugs. </w:t>
+      </w:r>
     </w:p>
     <w:p>
       <w:pPr>
         <w:rPr>
           <w:rFonts w:ascii="Times New Roman" w:eastAsia="Times New Roman" w:hAnsi="Times New Roman" w:cs="Times New Roman"/>
+        </w:rPr>
+      </w:pPr>
+    </w:p>
+    <w:p>
+      <w:pPr>
+        <w:rPr>
+          <w:rFonts w:ascii="Times New Roman" w:eastAsia="Times New Roman" w:hAnsi="Times New Roman" w:cs="Times New Roman"/>
+        </w:rPr>
+      </w:pPr>
+    </w:p>
+    <w:p>
+      <w:pPr>
+        <w:rPr>
+          <w:rFonts w:ascii="Roboto" w:eastAsia="Times New Roman" w:hAnsi="Roboto" w:cs="Times New Roman"/>
+          <w:color w:val="484848"/>
+          <w:sz w:val="21"/>
+          <w:szCs w:val="21"/>
+          <w:shd w:val="clear" w:color="auto" w:fill="FFFFFF"/>
         </w:rPr>
       </w:pPr>
       <w:r>
@@ -103,6 +211,336 @@
         <w:t>(d) your group work break-down strategy. </w:t>
       </w:r>
     </w:p>
+    <w:p>
+      <w:pPr>
+        <w:rPr>
+          <w:rFonts w:ascii="Times New Roman" w:eastAsia="Times New Roman" w:hAnsi="Times New Roman" w:cs="Times New Roman"/>
+        </w:rPr>
+      </w:pPr>
+      <w:r>
+        <w:rPr>
+          <w:rFonts w:ascii="Roboto" w:eastAsia="Times New Roman" w:hAnsi="Roboto" w:cs="Times New Roman"/>
+          <w:color w:val="484848"/>
+          <w:sz w:val="21"/>
+          <w:szCs w:val="21"/>
+          <w:shd w:val="clear" w:color="auto" w:fill="FFFFFF"/>
+        </w:rPr>
+        <w:t>The group work strategy must list the break-down of the work items among partners, both the time spent (an estimate) and the progress made by each partner, and your method of coordination to keep the project on track. </w:t>
+      </w:r>
+    </w:p>
+    <w:p>
+      <w:pPr>
+        <w:rPr>
+          <w:rFonts w:ascii="Times New Roman" w:eastAsia="Times New Roman" w:hAnsi="Times New Roman" w:cs="Times New Roman"/>
+        </w:rPr>
+      </w:pPr>
+    </w:p>
+    <w:p>
+      <w:pPr>
+        <w:rPr>
+          <w:rFonts w:ascii="Times New Roman" w:eastAsia="Times New Roman" w:hAnsi="Times New Roman" w:cs="Times New Roman"/>
+        </w:rPr>
+      </w:pPr>
+      <w:r>
+        <w:rPr>
+          <w:rFonts w:ascii="Times New Roman" w:eastAsia="Times New Roman" w:hAnsi="Times New Roman" w:cs="Times New Roman"/>
+        </w:rPr>
+        <w:t>Split of tasks:</w:t>
+      </w:r>
+    </w:p>
+    <w:tbl>
+      <w:tblPr>
+        <w:tblStyle w:val="TableGrid"/>
+        <w:tblW w:w="0" w:type="auto"/>
+        <w:tblLook w:val="04A0" w:firstRow="1" w:lastRow="0" w:firstColumn="1" w:lastColumn="0" w:noHBand="0" w:noVBand="1"/>
+      </w:tblPr>
+      <w:tblGrid>
+        <w:gridCol w:w="4675"/>
+        <w:gridCol w:w="4675"/>
+      </w:tblGrid>
+      <w:tr>
+        <w:tc>
+          <w:tcPr>
+            <w:tcW w:w="4675" w:type="dxa"/>
+          </w:tcPr>
+          <w:p>
+            <w:pPr>
+              <w:rPr>
+                <w:rFonts w:ascii="Times New Roman" w:eastAsia="Times New Roman" w:hAnsi="Times New Roman" w:cs="Times New Roman"/>
+                <w:b/>
+                <w:bCs/>
+              </w:rPr>
+            </w:pPr>
+            <w:r>
+              <w:rPr>
+                <w:rFonts w:ascii="Times New Roman" w:eastAsia="Times New Roman" w:hAnsi="Times New Roman" w:cs="Times New Roman"/>
+                <w:b/>
+                <w:bCs/>
+              </w:rPr>
+              <w:t>Tasks</w:t>
+            </w:r>
+          </w:p>
+        </w:tc>
+        <w:tc>
+          <w:tcPr>
+            <w:tcW w:w="4675" w:type="dxa"/>
+          </w:tcPr>
+          <w:p>
+            <w:pPr>
+              <w:rPr>
+                <w:rFonts w:ascii="Times New Roman" w:eastAsia="Times New Roman" w:hAnsi="Times New Roman" w:cs="Times New Roman"/>
+                <w:b/>
+                <w:bCs/>
+              </w:rPr>
+            </w:pPr>
+            <w:r>
+              <w:rPr>
+                <w:rFonts w:ascii="Times New Roman" w:eastAsia="Times New Roman" w:hAnsi="Times New Roman" w:cs="Times New Roman"/>
+                <w:b/>
+                <w:bCs/>
+              </w:rPr>
+              <w:t>Assignee</w:t>
+            </w:r>
+          </w:p>
+        </w:tc>
+      </w:tr>
+      <w:tr>
+        <w:tc>
+          <w:tcPr>
+            <w:tcW w:w="4675" w:type="dxa"/>
+          </w:tcPr>
+          <w:p>
+            <w:pPr>
+              <w:rPr>
+                <w:rFonts w:ascii="Times New Roman" w:eastAsia="Times New Roman" w:hAnsi="Times New Roman" w:cs="Times New Roman"/>
+              </w:rPr>
+            </w:pPr>
+            <w:r>
+              <w:rPr>
+                <w:rFonts w:ascii="Times New Roman" w:eastAsia="Times New Roman" w:hAnsi="Times New Roman" w:cs="Times New Roman"/>
+              </w:rPr>
+              <w:t>Log in module</w:t>
+            </w:r>
+          </w:p>
+        </w:tc>
+        <w:tc>
+          <w:tcPr>
+            <w:tcW w:w="4675" w:type="dxa"/>
+          </w:tcPr>
+          <w:p>
+            <w:pPr>
+              <w:rPr>
+                <w:rFonts w:ascii="Times New Roman" w:eastAsia="Times New Roman" w:hAnsi="Times New Roman" w:cs="Times New Roman"/>
+              </w:rPr>
+            </w:pPr>
+            <w:r>
+              <w:rPr>
+                <w:rFonts w:ascii="Times New Roman" w:eastAsia="Times New Roman" w:hAnsi="Times New Roman" w:cs="Times New Roman"/>
+              </w:rPr>
+              <w:t>Qi Zhou</w:t>
+            </w:r>
+          </w:p>
+        </w:tc>
+      </w:tr>
+      <w:tr>
+        <w:tc>
+          <w:tcPr>
+            <w:tcW w:w="4675" w:type="dxa"/>
+          </w:tcPr>
+          <w:p>
+            <w:pPr>
+              <w:rPr>
+                <w:rFonts w:ascii="Times New Roman" w:eastAsia="Times New Roman" w:hAnsi="Times New Roman" w:cs="Times New Roman"/>
+              </w:rPr>
+            </w:pPr>
+            <w:r>
+              <w:rPr>
+                <w:rFonts w:ascii="Times New Roman" w:eastAsia="Times New Roman" w:hAnsi="Times New Roman" w:cs="Times New Roman"/>
+              </w:rPr>
+              <w:t>User Activity module</w:t>
+            </w:r>
+          </w:p>
+        </w:tc>
+        <w:tc>
+          <w:tcPr>
+            <w:tcW w:w="4675" w:type="dxa"/>
+          </w:tcPr>
+          <w:p>
+            <w:pPr>
+              <w:rPr>
+                <w:rFonts w:ascii="Times New Roman" w:eastAsia="Times New Roman" w:hAnsi="Times New Roman" w:cs="Times New Roman"/>
+              </w:rPr>
+            </w:pPr>
+            <w:proofErr w:type="spellStart"/>
+            <w:r>
+              <w:rPr>
+                <w:rFonts w:ascii="Times New Roman" w:eastAsia="Times New Roman" w:hAnsi="Times New Roman" w:cs="Times New Roman"/>
+              </w:rPr>
+              <w:t>Tianyuan</w:t>
+            </w:r>
+            <w:proofErr w:type="spellEnd"/>
+            <w:r>
+              <w:rPr>
+                <w:rFonts w:ascii="Times New Roman" w:eastAsia="Times New Roman" w:hAnsi="Times New Roman" w:cs="Times New Roman"/>
+              </w:rPr>
+              <w:t xml:space="preserve"> Fang</w:t>
+            </w:r>
+          </w:p>
+        </w:tc>
+      </w:tr>
+      <w:tr>
+        <w:tc>
+          <w:tcPr>
+            <w:tcW w:w="4675" w:type="dxa"/>
+          </w:tcPr>
+          <w:p>
+            <w:pPr>
+              <w:rPr>
+                <w:rFonts w:ascii="Times New Roman" w:eastAsia="Times New Roman" w:hAnsi="Times New Roman" w:cs="Times New Roman"/>
+              </w:rPr>
+            </w:pPr>
+            <w:r>
+              <w:rPr>
+                <w:rFonts w:ascii="Times New Roman" w:eastAsia="Times New Roman" w:hAnsi="Times New Roman" w:cs="Times New Roman"/>
+              </w:rPr>
+              <w:t>Artist Activity module</w:t>
+            </w:r>
+          </w:p>
+        </w:tc>
+        <w:tc>
+          <w:tcPr>
+            <w:tcW w:w="4675" w:type="dxa"/>
+          </w:tcPr>
+          <w:p>
+            <w:pPr>
+              <w:rPr>
+                <w:rFonts w:ascii="Times New Roman" w:eastAsia="Times New Roman" w:hAnsi="Times New Roman" w:cs="Times New Roman"/>
+              </w:rPr>
+            </w:pPr>
+            <w:r>
+              <w:rPr>
+                <w:rFonts w:ascii="Times New Roman" w:eastAsia="Times New Roman" w:hAnsi="Times New Roman" w:cs="Times New Roman"/>
+              </w:rPr>
+              <w:t>Qi Zhou</w:t>
+            </w:r>
+          </w:p>
+        </w:tc>
+      </w:tr>
+      <w:tr>
+        <w:tc>
+          <w:tcPr>
+            <w:tcW w:w="4675" w:type="dxa"/>
+          </w:tcPr>
+          <w:p>
+            <w:pPr>
+              <w:rPr>
+                <w:rFonts w:ascii="Times New Roman" w:eastAsia="Times New Roman" w:hAnsi="Times New Roman" w:cs="Times New Roman"/>
+              </w:rPr>
+            </w:pPr>
+            <w:r>
+              <w:rPr>
+                <w:rFonts w:ascii="Times New Roman" w:eastAsia="Times New Roman" w:hAnsi="Times New Roman" w:cs="Times New Roman"/>
+              </w:rPr>
+              <w:t>System design</w:t>
+            </w:r>
+          </w:p>
+        </w:tc>
+        <w:tc>
+          <w:tcPr>
+            <w:tcW w:w="4675" w:type="dxa"/>
+          </w:tcPr>
+          <w:p>
+            <w:pPr>
+              <w:rPr>
+                <w:rFonts w:ascii="Times New Roman" w:eastAsia="Times New Roman" w:hAnsi="Times New Roman" w:cs="Times New Roman"/>
+              </w:rPr>
+            </w:pPr>
+            <w:r>
+              <w:rPr>
+                <w:rFonts w:ascii="Times New Roman" w:eastAsia="Times New Roman" w:hAnsi="Times New Roman" w:cs="Times New Roman"/>
+              </w:rPr>
+              <w:t>All group members</w:t>
+            </w:r>
+          </w:p>
+        </w:tc>
+      </w:tr>
+      <w:tr>
+        <w:tc>
+          <w:tcPr>
+            <w:tcW w:w="4675" w:type="dxa"/>
+          </w:tcPr>
+          <w:p>
+            <w:pPr>
+              <w:rPr>
+                <w:rFonts w:ascii="Times New Roman" w:eastAsia="Times New Roman" w:hAnsi="Times New Roman" w:cs="Times New Roman"/>
+              </w:rPr>
+            </w:pPr>
+            <w:r>
+              <w:rPr>
+                <w:rFonts w:ascii="Times New Roman" w:eastAsia="Times New Roman" w:hAnsi="Times New Roman" w:cs="Times New Roman"/>
+              </w:rPr>
+              <w:t>Documentation</w:t>
+            </w:r>
+          </w:p>
+        </w:tc>
+        <w:tc>
+          <w:tcPr>
+            <w:tcW w:w="4675" w:type="dxa"/>
+          </w:tcPr>
+          <w:p>
+            <w:pPr>
+              <w:rPr>
+                <w:rFonts w:ascii="Times New Roman" w:eastAsia="Times New Roman" w:hAnsi="Times New Roman" w:cs="Times New Roman"/>
+              </w:rPr>
+            </w:pPr>
+            <w:r>
+              <w:rPr>
+                <w:rFonts w:ascii="Times New Roman" w:eastAsia="Times New Roman" w:hAnsi="Times New Roman" w:cs="Times New Roman"/>
+              </w:rPr>
+              <w:t>All group members</w:t>
+            </w:r>
+          </w:p>
+        </w:tc>
+      </w:tr>
+      <w:tr>
+        <w:tc>
+          <w:tcPr>
+            <w:tcW w:w="4675" w:type="dxa"/>
+          </w:tcPr>
+          <w:p>
+            <w:pPr>
+              <w:rPr>
+                <w:rFonts w:ascii="Times New Roman" w:eastAsia="Times New Roman" w:hAnsi="Times New Roman" w:cs="Times New Roman"/>
+              </w:rPr>
+            </w:pPr>
+            <w:r>
+              <w:rPr>
+                <w:rFonts w:ascii="Times New Roman" w:eastAsia="Times New Roman" w:hAnsi="Times New Roman" w:cs="Times New Roman"/>
+              </w:rPr>
+              <w:t>Database commands</w:t>
+            </w:r>
+          </w:p>
+        </w:tc>
+        <w:tc>
+          <w:tcPr>
+            <w:tcW w:w="4675" w:type="dxa"/>
+          </w:tcPr>
+          <w:p>
+            <w:pPr>
+              <w:rPr>
+                <w:rFonts w:ascii="Times New Roman" w:eastAsia="Times New Roman" w:hAnsi="Times New Roman" w:cs="Times New Roman"/>
+              </w:rPr>
+            </w:pPr>
+            <w:r>
+              <w:rPr>
+                <w:rFonts w:ascii="Times New Roman" w:eastAsia="Times New Roman" w:hAnsi="Times New Roman" w:cs="Times New Roman"/>
+              </w:rPr>
+              <w:t>All group members</w:t>
+            </w:r>
+          </w:p>
+        </w:tc>
+      </w:tr>
+    </w:tbl>
     <w:p>
       <w:pPr>
         <w:rPr>
@@ -554,6 +992,22 @@
       <w:contextualSpacing/>
     </w:pPr>
   </w:style>
+  <w:style w:type="table" w:styleId="TableGrid">
+    <w:name w:val="Table Grid"/>
+    <w:basedOn w:val="TableNormal"/>
+    <w:uiPriority w:val="39"/>
+    <w:rsid w:val="000666C5"/>
+    <w:tblPr>
+      <w:tblBorders>
+        <w:top w:val="single" w:sz="4" w:space="0" w:color="auto"/>
+        <w:left w:val="single" w:sz="4" w:space="0" w:color="auto"/>
+        <w:bottom w:val="single" w:sz="4" w:space="0" w:color="auto"/>
+        <w:right w:val="single" w:sz="4" w:space="0" w:color="auto"/>
+        <w:insideH w:val="single" w:sz="4" w:space="0" w:color="auto"/>
+        <w:insideV w:val="single" w:sz="4" w:space="0" w:color="auto"/>
+      </w:tblBorders>
+    </w:tblPr>
+  </w:style>
 </w:styles>
 </file>
 

</xml_diff>